<commit_message>
Acréscimo da RN11 - Realização de Empréstimo
</commit_message>
<xml_diff>
--- a/Modelo de Caso de Uso (MCU)/Descrição/SGB_Regras_de_Negócio.docx
+++ b/Modelo de Caso de Uso (MCU)/Descrição/SGB_Regras_de_Negócio.docx
@@ -1,6 +1,6 @@
 
 <file path=word/document.xml><?xml version="1.0" encoding="utf-8"?>
-<w:document xmlns:wpc="http://schemas.microsoft.com/office/word/2010/wordprocessingCanvas" xmlns:mc="http://schemas.openxmlformats.org/markup-compatibility/2006" xmlns:o="urn:schemas-microsoft-com:office:office" xmlns:r="http://schemas.openxmlformats.org/officeDocument/2006/relationships" xmlns:m="http://schemas.openxmlformats.org/officeDocument/2006/math" xmlns:v="urn:schemas-microsoft-com:vml" xmlns:wp14="http://schemas.microsoft.com/office/word/2010/wordprocessingDrawing" xmlns:wp="http://schemas.openxmlformats.org/drawingml/2006/wordprocessingDrawing" xmlns:w10="urn:schemas-microsoft-com:office:word" xmlns:w="http://schemas.openxmlformats.org/wordprocessingml/2006/main" xmlns:w14="http://schemas.microsoft.com/office/word/2010/wordml" xmlns:w15="http://schemas.microsoft.com/office/word/2012/wordml" xmlns:wpg="http://schemas.microsoft.com/office/word/2010/wordprocessingGroup" xmlns:wpi="http://schemas.microsoft.com/office/word/2010/wordprocessingInk" xmlns:wne="http://schemas.microsoft.com/office/word/2006/wordml" xmlns:wps="http://schemas.microsoft.com/office/word/2010/wordprocessingShape" mc:Ignorable="w14 w15 wp14">
+<w:document xmlns:wpc="http://schemas.microsoft.com/office/word/2010/wordprocessingCanvas" xmlns:cx="http://schemas.microsoft.com/office/drawing/2014/chartex" xmlns:cx1="http://schemas.microsoft.com/office/drawing/2015/9/8/chartex" xmlns:cx2="http://schemas.microsoft.com/office/drawing/2015/10/21/chartex" xmlns:cx3="http://schemas.microsoft.com/office/drawing/2016/5/9/chartex" xmlns:cx4="http://schemas.microsoft.com/office/drawing/2016/5/10/chartex" xmlns:cx5="http://schemas.microsoft.com/office/drawing/2016/5/11/chartex" xmlns:cx6="http://schemas.microsoft.com/office/drawing/2016/5/12/chartex" xmlns:cx7="http://schemas.microsoft.com/office/drawing/2016/5/13/chartex" xmlns:cx8="http://schemas.microsoft.com/office/drawing/2016/5/14/chartex" xmlns:mc="http://schemas.openxmlformats.org/markup-compatibility/2006" xmlns:o="urn:schemas-microsoft-com:office:office" xmlns:r="http://schemas.openxmlformats.org/officeDocument/2006/relationships" xmlns:m="http://schemas.openxmlformats.org/officeDocument/2006/math" xmlns:v="urn:schemas-microsoft-com:vml" xmlns:wp14="http://schemas.microsoft.com/office/word/2010/wordprocessingDrawing" xmlns:wp="http://schemas.openxmlformats.org/drawingml/2006/wordprocessingDrawing" xmlns:w10="urn:schemas-microsoft-com:office:word" xmlns:w="http://schemas.openxmlformats.org/wordprocessingml/2006/main" xmlns:w14="http://schemas.microsoft.com/office/word/2010/wordml" xmlns:w15="http://schemas.microsoft.com/office/word/2012/wordml" xmlns:w16se="http://schemas.microsoft.com/office/word/2015/wordml/symex" xmlns:wpg="http://schemas.microsoft.com/office/word/2010/wordprocessingGroup" xmlns:wpi="http://schemas.microsoft.com/office/word/2010/wordprocessingInk" xmlns:wne="http://schemas.microsoft.com/office/word/2006/wordml" xmlns:wps="http://schemas.microsoft.com/office/word/2010/wordprocessingShape" mc:Ignorable="w14 w15 w16se wp14">
   <w:body>
     <w:p>
       <w:pPr>
@@ -113,6 +113,7 @@
           <w:szCs w:val="36"/>
         </w:rPr>
       </w:pPr>
+      <w:proofErr w:type="spellStart"/>
       <w:r>
         <w:rPr>
           <w:rFonts w:cs="Arial"/>
@@ -122,6 +123,7 @@
         </w:rPr>
         <w:t>Regras_de_Negócio</w:t>
       </w:r>
+      <w:proofErr w:type="spellEnd"/>
     </w:p>
     <w:p>
       <w:pPr>
@@ -2134,7 +2136,13 @@
         <w:t>Aluno:</w:t>
       </w:r>
       <w:r>
-        <w:t xml:space="preserve"> Consultar Livros, Solicitar Empréstimo, Realizar Devolução.</w:t>
+        <w:t xml:space="preserve"> Consultar Livros, Solicitar Empréstimo, Realizar Devolução</w:t>
+      </w:r>
+      <w:r>
+        <w:t>, Informar Pagamento</w:t>
+      </w:r>
+      <w:r>
+        <w:t>.</w:t>
       </w:r>
     </w:p>
     <w:p>
@@ -2386,6 +2394,7 @@
         <w:jc w:val="both"/>
       </w:pPr>
       <w:r>
+        <w:lastRenderedPageBreak/>
         <w:tab/>
         <w:t>Um aluno, cuja situação da matrícula for diferente de ativa, não poderá efetuar empréstimos.</w:t>
       </w:r>
@@ -2472,6 +2481,7 @@
         </w:rPr>
         <w:t xml:space="preserve">endereço deve ser persistido no sistema, porém os dados devem ser obtidos através de consulta ao </w:t>
       </w:r>
+      <w:proofErr w:type="spellStart"/>
       <w:r>
         <w:rPr>
           <w:i/>
@@ -2479,6 +2489,7 @@
         </w:rPr>
         <w:t>WebServices</w:t>
       </w:r>
+      <w:proofErr w:type="spellEnd"/>
       <w:r>
         <w:rPr>
           <w:color w:val="000000" w:themeColor="text1"/>
@@ -2649,13 +2660,95 @@
         </w:rPr>
         <w:t>MSG10</w:t>
       </w:r>
+      <w:r>
+        <w:t>.</w:t>
+      </w:r>
+    </w:p>
+    <w:p>
+      <w:pPr>
+        <w:jc w:val="both"/>
+      </w:pPr>
+    </w:p>
+    <w:p>
+      <w:pPr>
+        <w:jc w:val="both"/>
+        <w:rPr>
+          <w:b/>
+          <w:sz w:val="32"/>
+          <w:szCs w:val="32"/>
+        </w:rPr>
+      </w:pPr>
+      <w:r>
+        <w:rPr>
+          <w:b/>
+          <w:sz w:val="32"/>
+          <w:szCs w:val="32"/>
+        </w:rPr>
+        <w:t>RN11 – REALIZAÇÃO DE EMPRÉSTIMO</w:t>
+      </w:r>
+    </w:p>
+    <w:p>
+      <w:pPr>
+        <w:ind w:firstLine="708"/>
+        <w:jc w:val="both"/>
+        <w:rPr>
+          <w:rFonts w:cs="Arial"/>
+        </w:rPr>
+      </w:pPr>
+      <w:r>
+        <w:rPr>
+          <w:rFonts w:cs="Arial"/>
+          <w:color w:val="24292E"/>
+          <w:shd w:val="clear" w:color="auto" w:fill="FFFFFF"/>
+        </w:rPr>
+        <w:t xml:space="preserve">Para cada empréstimo devem ser registradas as seguintes informações: data do </w:t>
+      </w:r>
+      <w:r>
+        <w:rPr>
+          <w:rFonts w:cs="Arial"/>
+          <w:color w:val="24292E"/>
+          <w:shd w:val="clear" w:color="auto" w:fill="FFFFFF"/>
+        </w:rPr>
+        <w:t>empréstimo</w:t>
+      </w:r>
+      <w:r>
+        <w:rPr>
+          <w:rFonts w:cs="Arial"/>
+          <w:color w:val="24292E"/>
+          <w:shd w:val="clear" w:color="auto" w:fill="FFFFFF"/>
+        </w:rPr>
+        <w:t xml:space="preserve">, data prevista para devolução (30 dias após a data do </w:t>
+      </w:r>
+      <w:r>
+        <w:rPr>
+          <w:rFonts w:cs="Arial"/>
+          <w:color w:val="24292E"/>
+          <w:shd w:val="clear" w:color="auto" w:fill="FFFFFF"/>
+        </w:rPr>
+        <w:lastRenderedPageBreak/>
+        <w:t xml:space="preserve">empréstimo), data da devolução efetiva, para qual Aluno e qual </w:t>
+      </w:r>
+      <w:r>
+        <w:rPr>
+          <w:rFonts w:cs="Arial"/>
+          <w:color w:val="24292E"/>
+          <w:shd w:val="clear" w:color="auto" w:fill="FFFFFF"/>
+        </w:rPr>
+        <w:t>funcionário</w:t>
+      </w:r>
+      <w:r>
+        <w:rPr>
+          <w:rFonts w:cs="Arial"/>
+          <w:color w:val="24292E"/>
+          <w:shd w:val="clear" w:color="auto" w:fill="FFFFFF"/>
+        </w:rPr>
+        <w:t xml:space="preserve"> registrou este empréstimo).</w:t>
+      </w:r>
+    </w:p>
+    <w:p>
       <w:bookmarkStart w:id="11" w:name="_GoBack"/>
       <w:bookmarkEnd w:id="11"/>
-      <w:r>
-        <w:t>.</w:t>
-      </w:r>
-    </w:p>
-    <w:p/>
+    </w:p>
     <w:sectPr>
       <w:headerReference w:type="default" r:id="rId8"/>
       <w:footerReference w:type="default" r:id="rId9"/>
@@ -2670,7 +2763,7 @@
 </file>
 
 <file path=word/endnotes.xml><?xml version="1.0" encoding="utf-8"?>
-<w:endnotes xmlns:wpc="http://schemas.microsoft.com/office/word/2010/wordprocessingCanvas" xmlns:mc="http://schemas.openxmlformats.org/markup-compatibility/2006" xmlns:o="urn:schemas-microsoft-com:office:office" xmlns:r="http://schemas.openxmlformats.org/officeDocument/2006/relationships" xmlns:m="http://schemas.openxmlformats.org/officeDocument/2006/math" xmlns:v="urn:schemas-microsoft-com:vml" xmlns:wp14="http://schemas.microsoft.com/office/word/2010/wordprocessingDrawing" xmlns:wp="http://schemas.openxmlformats.org/drawingml/2006/wordprocessingDrawing" xmlns:w10="urn:schemas-microsoft-com:office:word" xmlns:w="http://schemas.openxmlformats.org/wordprocessingml/2006/main" xmlns:w14="http://schemas.microsoft.com/office/word/2010/wordml" xmlns:w15="http://schemas.microsoft.com/office/word/2012/wordml" xmlns:wpg="http://schemas.microsoft.com/office/word/2010/wordprocessingGroup" xmlns:wpi="http://schemas.microsoft.com/office/word/2010/wordprocessingInk" xmlns:wne="http://schemas.microsoft.com/office/word/2006/wordml" xmlns:wps="http://schemas.microsoft.com/office/word/2010/wordprocessingShape" mc:Ignorable="w14 w15 wp14">
+<w:endnotes xmlns:wpc="http://schemas.microsoft.com/office/word/2010/wordprocessingCanvas" xmlns:cx="http://schemas.microsoft.com/office/drawing/2014/chartex" xmlns:cx1="http://schemas.microsoft.com/office/drawing/2015/9/8/chartex" xmlns:cx2="http://schemas.microsoft.com/office/drawing/2015/10/21/chartex" xmlns:cx3="http://schemas.microsoft.com/office/drawing/2016/5/9/chartex" xmlns:cx4="http://schemas.microsoft.com/office/drawing/2016/5/10/chartex" xmlns:cx5="http://schemas.microsoft.com/office/drawing/2016/5/11/chartex" xmlns:cx6="http://schemas.microsoft.com/office/drawing/2016/5/12/chartex" xmlns:cx7="http://schemas.microsoft.com/office/drawing/2016/5/13/chartex" xmlns:cx8="http://schemas.microsoft.com/office/drawing/2016/5/14/chartex" xmlns:mc="http://schemas.openxmlformats.org/markup-compatibility/2006" xmlns:o="urn:schemas-microsoft-com:office:office" xmlns:r="http://schemas.openxmlformats.org/officeDocument/2006/relationships" xmlns:m="http://schemas.openxmlformats.org/officeDocument/2006/math" xmlns:v="urn:schemas-microsoft-com:vml" xmlns:wp14="http://schemas.microsoft.com/office/word/2010/wordprocessingDrawing" xmlns:wp="http://schemas.openxmlformats.org/drawingml/2006/wordprocessingDrawing" xmlns:w10="urn:schemas-microsoft-com:office:word" xmlns:w="http://schemas.openxmlformats.org/wordprocessingml/2006/main" xmlns:w14="http://schemas.microsoft.com/office/word/2010/wordml" xmlns:w15="http://schemas.microsoft.com/office/word/2012/wordml" xmlns:w16se="http://schemas.microsoft.com/office/word/2015/wordml/symex" xmlns:wpg="http://schemas.microsoft.com/office/word/2010/wordprocessingGroup" xmlns:wpi="http://schemas.microsoft.com/office/word/2010/wordprocessingInk" xmlns:wne="http://schemas.microsoft.com/office/word/2006/wordml" xmlns:wps="http://schemas.microsoft.com/office/word/2010/wordprocessingShape" mc:Ignorable="w14 w15 w16se wp14">
   <w:endnote w:type="separator" w:id="-1">
     <w:p>
       <w:pPr>
@@ -2695,7 +2788,7 @@
 </file>
 
 <file path=word/footer1.xml><?xml version="1.0" encoding="utf-8"?>
-<w:ftr xmlns:wpc="http://schemas.microsoft.com/office/word/2010/wordprocessingCanvas" xmlns:mc="http://schemas.openxmlformats.org/markup-compatibility/2006" xmlns:o="urn:schemas-microsoft-com:office:office" xmlns:r="http://schemas.openxmlformats.org/officeDocument/2006/relationships" xmlns:m="http://schemas.openxmlformats.org/officeDocument/2006/math" xmlns:v="urn:schemas-microsoft-com:vml" xmlns:wp14="http://schemas.microsoft.com/office/word/2010/wordprocessingDrawing" xmlns:wp="http://schemas.openxmlformats.org/drawingml/2006/wordprocessingDrawing" xmlns:w10="urn:schemas-microsoft-com:office:word" xmlns:w="http://schemas.openxmlformats.org/wordprocessingml/2006/main" xmlns:w14="http://schemas.microsoft.com/office/word/2010/wordml" xmlns:w15="http://schemas.microsoft.com/office/word/2012/wordml" xmlns:wpg="http://schemas.microsoft.com/office/word/2010/wordprocessingGroup" xmlns:wpi="http://schemas.microsoft.com/office/word/2010/wordprocessingInk" xmlns:wne="http://schemas.microsoft.com/office/word/2006/wordml" xmlns:wps="http://schemas.microsoft.com/office/word/2010/wordprocessingShape" mc:Ignorable="w14 w15 wp14">
+<w:ftr xmlns:wpc="http://schemas.microsoft.com/office/word/2010/wordprocessingCanvas" xmlns:cx="http://schemas.microsoft.com/office/drawing/2014/chartex" xmlns:cx1="http://schemas.microsoft.com/office/drawing/2015/9/8/chartex" xmlns:cx2="http://schemas.microsoft.com/office/drawing/2015/10/21/chartex" xmlns:cx3="http://schemas.microsoft.com/office/drawing/2016/5/9/chartex" xmlns:cx4="http://schemas.microsoft.com/office/drawing/2016/5/10/chartex" xmlns:cx5="http://schemas.microsoft.com/office/drawing/2016/5/11/chartex" xmlns:cx6="http://schemas.microsoft.com/office/drawing/2016/5/12/chartex" xmlns:cx7="http://schemas.microsoft.com/office/drawing/2016/5/13/chartex" xmlns:cx8="http://schemas.microsoft.com/office/drawing/2016/5/14/chartex" xmlns:mc="http://schemas.openxmlformats.org/markup-compatibility/2006" xmlns:o="urn:schemas-microsoft-com:office:office" xmlns:r="http://schemas.openxmlformats.org/officeDocument/2006/relationships" xmlns:m="http://schemas.openxmlformats.org/officeDocument/2006/math" xmlns:v="urn:schemas-microsoft-com:vml" xmlns:wp14="http://schemas.microsoft.com/office/word/2010/wordprocessingDrawing" xmlns:wp="http://schemas.openxmlformats.org/drawingml/2006/wordprocessingDrawing" xmlns:w10="urn:schemas-microsoft-com:office:word" xmlns:w="http://schemas.openxmlformats.org/wordprocessingml/2006/main" xmlns:w14="http://schemas.microsoft.com/office/word/2010/wordml" xmlns:w15="http://schemas.microsoft.com/office/word/2012/wordml" xmlns:w16se="http://schemas.microsoft.com/office/word/2015/wordml/symex" xmlns:wpg="http://schemas.microsoft.com/office/word/2010/wordprocessingGroup" xmlns:wpi="http://schemas.microsoft.com/office/word/2010/wordprocessingInk" xmlns:wne="http://schemas.microsoft.com/office/word/2006/wordml" xmlns:wps="http://schemas.microsoft.com/office/word/2010/wordprocessingShape" mc:Ignorable="w14 w15 w16se wp14">
   <w:p>
     <w:pPr>
       <w:pStyle w:val="Rodap"/>
@@ -2740,7 +2833,7 @@
         <w:sz w:val="20"/>
         <w:szCs w:val="20"/>
       </w:rPr>
-      <w:t>5</w:t>
+      <w:t>7</w:t>
     </w:r>
     <w:r>
       <w:rPr>
@@ -2760,7 +2853,7 @@
 </file>
 
 <file path=word/footnotes.xml><?xml version="1.0" encoding="utf-8"?>
-<w:footnotes xmlns:wpc="http://schemas.microsoft.com/office/word/2010/wordprocessingCanvas" xmlns:mc="http://schemas.openxmlformats.org/markup-compatibility/2006" xmlns:o="urn:schemas-microsoft-com:office:office" xmlns:r="http://schemas.openxmlformats.org/officeDocument/2006/relationships" xmlns:m="http://schemas.openxmlformats.org/officeDocument/2006/math" xmlns:v="urn:schemas-microsoft-com:vml" xmlns:wp14="http://schemas.microsoft.com/office/word/2010/wordprocessingDrawing" xmlns:wp="http://schemas.openxmlformats.org/drawingml/2006/wordprocessingDrawing" xmlns:w10="urn:schemas-microsoft-com:office:word" xmlns:w="http://schemas.openxmlformats.org/wordprocessingml/2006/main" xmlns:w14="http://schemas.microsoft.com/office/word/2010/wordml" xmlns:w15="http://schemas.microsoft.com/office/word/2012/wordml" xmlns:wpg="http://schemas.microsoft.com/office/word/2010/wordprocessingGroup" xmlns:wpi="http://schemas.microsoft.com/office/word/2010/wordprocessingInk" xmlns:wne="http://schemas.microsoft.com/office/word/2006/wordml" xmlns:wps="http://schemas.microsoft.com/office/word/2010/wordprocessingShape" mc:Ignorable="w14 w15 wp14">
+<w:footnotes xmlns:wpc="http://schemas.microsoft.com/office/word/2010/wordprocessingCanvas" xmlns:cx="http://schemas.microsoft.com/office/drawing/2014/chartex" xmlns:cx1="http://schemas.microsoft.com/office/drawing/2015/9/8/chartex" xmlns:cx2="http://schemas.microsoft.com/office/drawing/2015/10/21/chartex" xmlns:cx3="http://schemas.microsoft.com/office/drawing/2016/5/9/chartex" xmlns:cx4="http://schemas.microsoft.com/office/drawing/2016/5/10/chartex" xmlns:cx5="http://schemas.microsoft.com/office/drawing/2016/5/11/chartex" xmlns:cx6="http://schemas.microsoft.com/office/drawing/2016/5/12/chartex" xmlns:cx7="http://schemas.microsoft.com/office/drawing/2016/5/13/chartex" xmlns:cx8="http://schemas.microsoft.com/office/drawing/2016/5/14/chartex" xmlns:mc="http://schemas.openxmlformats.org/markup-compatibility/2006" xmlns:o="urn:schemas-microsoft-com:office:office" xmlns:r="http://schemas.openxmlformats.org/officeDocument/2006/relationships" xmlns:m="http://schemas.openxmlformats.org/officeDocument/2006/math" xmlns:v="urn:schemas-microsoft-com:vml" xmlns:wp14="http://schemas.microsoft.com/office/word/2010/wordprocessingDrawing" xmlns:wp="http://schemas.openxmlformats.org/drawingml/2006/wordprocessingDrawing" xmlns:w10="urn:schemas-microsoft-com:office:word" xmlns:w="http://schemas.openxmlformats.org/wordprocessingml/2006/main" xmlns:w14="http://schemas.microsoft.com/office/word/2010/wordml" xmlns:w15="http://schemas.microsoft.com/office/word/2012/wordml" xmlns:w16se="http://schemas.microsoft.com/office/word/2015/wordml/symex" xmlns:wpg="http://schemas.microsoft.com/office/word/2010/wordprocessingGroup" xmlns:wpi="http://schemas.microsoft.com/office/word/2010/wordprocessingInk" xmlns:wne="http://schemas.microsoft.com/office/word/2006/wordml" xmlns:wps="http://schemas.microsoft.com/office/word/2010/wordprocessingShape" mc:Ignorable="w14 w15 w16se wp14">
   <w:footnote w:type="separator" w:id="-1">
     <w:p>
       <w:pPr>
@@ -2785,7 +2878,7 @@
 </file>
 
 <file path=word/header1.xml><?xml version="1.0" encoding="utf-8"?>
-<w:hdr xmlns:wpc="http://schemas.microsoft.com/office/word/2010/wordprocessingCanvas" xmlns:mc="http://schemas.openxmlformats.org/markup-compatibility/2006" xmlns:o="urn:schemas-microsoft-com:office:office" xmlns:r="http://schemas.openxmlformats.org/officeDocument/2006/relationships" xmlns:m="http://schemas.openxmlformats.org/officeDocument/2006/math" xmlns:v="urn:schemas-microsoft-com:vml" xmlns:wp14="http://schemas.microsoft.com/office/word/2010/wordprocessingDrawing" xmlns:wp="http://schemas.openxmlformats.org/drawingml/2006/wordprocessingDrawing" xmlns:w10="urn:schemas-microsoft-com:office:word" xmlns:w="http://schemas.openxmlformats.org/wordprocessingml/2006/main" xmlns:w14="http://schemas.microsoft.com/office/word/2010/wordml" xmlns:w15="http://schemas.microsoft.com/office/word/2012/wordml" xmlns:wpg="http://schemas.microsoft.com/office/word/2010/wordprocessingGroup" xmlns:wpi="http://schemas.microsoft.com/office/word/2010/wordprocessingInk" xmlns:wne="http://schemas.microsoft.com/office/word/2006/wordml" xmlns:wps="http://schemas.microsoft.com/office/word/2010/wordprocessingShape" mc:Ignorable="w14 w15 wp14">
+<w:hdr xmlns:wpc="http://schemas.microsoft.com/office/word/2010/wordprocessingCanvas" xmlns:cx="http://schemas.microsoft.com/office/drawing/2014/chartex" xmlns:cx1="http://schemas.microsoft.com/office/drawing/2015/9/8/chartex" xmlns:cx2="http://schemas.microsoft.com/office/drawing/2015/10/21/chartex" xmlns:cx3="http://schemas.microsoft.com/office/drawing/2016/5/9/chartex" xmlns:cx4="http://schemas.microsoft.com/office/drawing/2016/5/10/chartex" xmlns:cx5="http://schemas.microsoft.com/office/drawing/2016/5/11/chartex" xmlns:cx6="http://schemas.microsoft.com/office/drawing/2016/5/12/chartex" xmlns:cx7="http://schemas.microsoft.com/office/drawing/2016/5/13/chartex" xmlns:cx8="http://schemas.microsoft.com/office/drawing/2016/5/14/chartex" xmlns:mc="http://schemas.openxmlformats.org/markup-compatibility/2006" xmlns:o="urn:schemas-microsoft-com:office:office" xmlns:r="http://schemas.openxmlformats.org/officeDocument/2006/relationships" xmlns:m="http://schemas.openxmlformats.org/officeDocument/2006/math" xmlns:v="urn:schemas-microsoft-com:vml" xmlns:wp14="http://schemas.microsoft.com/office/word/2010/wordprocessingDrawing" xmlns:wp="http://schemas.openxmlformats.org/drawingml/2006/wordprocessingDrawing" xmlns:w10="urn:schemas-microsoft-com:office:word" xmlns:w="http://schemas.openxmlformats.org/wordprocessingml/2006/main" xmlns:w14="http://schemas.microsoft.com/office/word/2010/wordml" xmlns:w15="http://schemas.microsoft.com/office/word/2012/wordml" xmlns:w16se="http://schemas.microsoft.com/office/word/2015/wordml/symex" xmlns:wpg="http://schemas.microsoft.com/office/word/2010/wordprocessingGroup" xmlns:wpi="http://schemas.microsoft.com/office/word/2010/wordprocessingInk" xmlns:wne="http://schemas.microsoft.com/office/word/2006/wordml" xmlns:wps="http://schemas.microsoft.com/office/word/2010/wordprocessingShape" mc:Ignorable="w14 w15 w16se wp14">
   <w:tbl>
     <w:tblPr>
       <w:tblW w:w="9408" w:type="dxa"/>
@@ -2930,6 +3023,7 @@
             </w:rPr>
             <w:fldChar w:fldCharType="separate"/>
           </w:r>
+          <w:proofErr w:type="spellStart"/>
           <w:r>
             <w:rPr>
               <w:rFonts w:cs="Arial"/>
@@ -2944,6 +3038,7 @@
             </w:rPr>
             <w:t>Regras_de_Negócio</w:t>
           </w:r>
+          <w:proofErr w:type="spellEnd"/>
           <w:r>
             <w:rPr>
               <w:rFonts w:cs="Arial"/>
@@ -3003,7 +3098,7 @@
 </file>
 
 <file path=word/numbering.xml><?xml version="1.0" encoding="utf-8"?>
-<w:numbering xmlns:wpc="http://schemas.microsoft.com/office/word/2010/wordprocessingCanvas" xmlns:mc="http://schemas.openxmlformats.org/markup-compatibility/2006" xmlns:o="urn:schemas-microsoft-com:office:office" xmlns:r="http://schemas.openxmlformats.org/officeDocument/2006/relationships" xmlns:m="http://schemas.openxmlformats.org/officeDocument/2006/math" xmlns:v="urn:schemas-microsoft-com:vml" xmlns:wp14="http://schemas.microsoft.com/office/word/2010/wordprocessingDrawing" xmlns:wp="http://schemas.openxmlformats.org/drawingml/2006/wordprocessingDrawing" xmlns:w10="urn:schemas-microsoft-com:office:word" xmlns:w="http://schemas.openxmlformats.org/wordprocessingml/2006/main" xmlns:w14="http://schemas.microsoft.com/office/word/2010/wordml" xmlns:w15="http://schemas.microsoft.com/office/word/2012/wordml" xmlns:wpg="http://schemas.microsoft.com/office/word/2010/wordprocessingGroup" xmlns:wpi="http://schemas.microsoft.com/office/word/2010/wordprocessingInk" xmlns:wne="http://schemas.microsoft.com/office/word/2006/wordml" xmlns:wps="http://schemas.microsoft.com/office/word/2010/wordprocessingShape" mc:Ignorable="w14 w15 wp14">
+<w:numbering xmlns:wpc="http://schemas.microsoft.com/office/word/2010/wordprocessingCanvas" xmlns:cx="http://schemas.microsoft.com/office/drawing/2014/chartex" xmlns:cx1="http://schemas.microsoft.com/office/drawing/2015/9/8/chartex" xmlns:cx2="http://schemas.microsoft.com/office/drawing/2015/10/21/chartex" xmlns:cx3="http://schemas.microsoft.com/office/drawing/2016/5/9/chartex" xmlns:cx4="http://schemas.microsoft.com/office/drawing/2016/5/10/chartex" xmlns:cx5="http://schemas.microsoft.com/office/drawing/2016/5/11/chartex" xmlns:cx6="http://schemas.microsoft.com/office/drawing/2016/5/12/chartex" xmlns:cx7="http://schemas.microsoft.com/office/drawing/2016/5/13/chartex" xmlns:cx8="http://schemas.microsoft.com/office/drawing/2016/5/14/chartex" xmlns:mc="http://schemas.openxmlformats.org/markup-compatibility/2006" xmlns:o="urn:schemas-microsoft-com:office:office" xmlns:r="http://schemas.openxmlformats.org/officeDocument/2006/relationships" xmlns:m="http://schemas.openxmlformats.org/officeDocument/2006/math" xmlns:v="urn:schemas-microsoft-com:vml" xmlns:wp14="http://schemas.microsoft.com/office/word/2010/wordprocessingDrawing" xmlns:wp="http://schemas.openxmlformats.org/drawingml/2006/wordprocessingDrawing" xmlns:w10="urn:schemas-microsoft-com:office:word" xmlns:w="http://schemas.openxmlformats.org/wordprocessingml/2006/main" xmlns:w14="http://schemas.microsoft.com/office/word/2010/wordml" xmlns:w15="http://schemas.microsoft.com/office/word/2012/wordml" xmlns:w16se="http://schemas.microsoft.com/office/word/2015/wordml/symex" xmlns:wpg="http://schemas.microsoft.com/office/word/2010/wordprocessingGroup" xmlns:wpi="http://schemas.microsoft.com/office/word/2010/wordprocessingInk" xmlns:wne="http://schemas.microsoft.com/office/word/2006/wordml" xmlns:wps="http://schemas.microsoft.com/office/word/2010/wordprocessingShape" mc:Ignorable="w14 w15 w16se wp14">
   <w:abstractNum w:abstractNumId="0" w15:restartNumberingAfterBreak="0">
     <w:nsid w:val="02A17F80"/>
     <w:multiLevelType w:val="multilevel"/>
@@ -4321,7 +4416,7 @@
 </file>
 
 <file path=word/styles.xml><?xml version="1.0" encoding="utf-8"?>
-<w:styles xmlns:mc="http://schemas.openxmlformats.org/markup-compatibility/2006" xmlns:r="http://schemas.openxmlformats.org/officeDocument/2006/relationships" xmlns:w="http://schemas.openxmlformats.org/wordprocessingml/2006/main" xmlns:w14="http://schemas.microsoft.com/office/word/2010/wordml" xmlns:w15="http://schemas.microsoft.com/office/word/2012/wordml" mc:Ignorable="w14 w15">
+<w:styles xmlns:mc="http://schemas.openxmlformats.org/markup-compatibility/2006" xmlns:r="http://schemas.openxmlformats.org/officeDocument/2006/relationships" xmlns:w="http://schemas.openxmlformats.org/wordprocessingml/2006/main" xmlns:w14="http://schemas.microsoft.com/office/word/2010/wordml" xmlns:w15="http://schemas.microsoft.com/office/word/2012/wordml" xmlns:w16se="http://schemas.microsoft.com/office/word/2015/wordml/symex" mc:Ignorable="w14 w15 w16se">
   <w:docDefaults>
     <w:rPrDefault>
       <w:rPr>
@@ -4337,7 +4432,7 @@
       </w:pPr>
     </w:pPrDefault>
   </w:docDefaults>
-  <w:latentStyles w:defLockedState="0" w:defUIPriority="99" w:defSemiHidden="0" w:defUnhideWhenUsed="0" w:defQFormat="0" w:count="371">
+  <w:latentStyles w:defLockedState="0" w:defUIPriority="99" w:defSemiHidden="0" w:defUnhideWhenUsed="0" w:defQFormat="0" w:count="374">
     <w:lsdException w:name="Normal" w:uiPriority="0" w:qFormat="1"/>
     <w:lsdException w:name="heading 1" w:uiPriority="9" w:qFormat="1"/>
     <w:lsdException w:name="heading 2" w:semiHidden="1" w:uiPriority="9" w:unhideWhenUsed="1" w:qFormat="1"/>
@@ -4443,7 +4538,6 @@
     <w:lsdException w:name="HTML Sample" w:semiHidden="1" w:unhideWhenUsed="1"/>
     <w:lsdException w:name="HTML Typewriter" w:semiHidden="1" w:unhideWhenUsed="1"/>
     <w:lsdException w:name="HTML Variable" w:semiHidden="1" w:unhideWhenUsed="1"/>
-    <w:lsdException w:name="Normal Table" w:semiHidden="1" w:unhideWhenUsed="1"/>
     <w:lsdException w:name="annotation subject" w:semiHidden="1" w:unhideWhenUsed="1"/>
     <w:lsdException w:name="No List" w:semiHidden="1" w:unhideWhenUsed="1"/>
     <w:lsdException w:name="Outline List 1" w:semiHidden="1" w:unhideWhenUsed="1"/>
@@ -4488,7 +4582,6 @@
     <w:lsdException w:name="Table Professional" w:semiHidden="1" w:unhideWhenUsed="1"/>
     <w:lsdException w:name="Table Subtle 1" w:semiHidden="1" w:unhideWhenUsed="1"/>
     <w:lsdException w:name="Table Subtle 2" w:semiHidden="1" w:unhideWhenUsed="1"/>
-    <w:lsdException w:name="Table Web 1" w:semiHidden="1" w:unhideWhenUsed="1"/>
     <w:lsdException w:name="Table Web 2" w:semiHidden="1" w:unhideWhenUsed="1"/>
     <w:lsdException w:name="Table Web 3" w:semiHidden="1" w:unhideWhenUsed="1"/>
     <w:lsdException w:name="Balloon Text" w:semiHidden="1" w:unhideWhenUsed="1"/>
@@ -4709,6 +4802,9 @@
     <w:lsdException w:name="List Table 5 Dark Accent 6" w:uiPriority="50"/>
     <w:lsdException w:name="List Table 6 Colorful Accent 6" w:uiPriority="51"/>
     <w:lsdException w:name="List Table 7 Colorful Accent 6" w:uiPriority="52"/>
+    <w:lsdException w:name="Mention" w:semiHidden="1" w:unhideWhenUsed="1"/>
+    <w:lsdException w:name="Smart Hyperlink" w:semiHidden="1" w:unhideWhenUsed="1"/>
+    <w:lsdException w:name="Hashtag" w:semiHidden="1" w:unhideWhenUsed="1"/>
   </w:latentStyles>
   <w:style w:type="paragraph" w:default="1" w:styleId="Normal">
     <w:name w:val="Normal"/>
@@ -5296,7 +5392,7 @@
 </file>
 
 <file path=customXml/itemProps1.xml><?xml version="1.0" encoding="utf-8"?>
-<ds:datastoreItem xmlns:ds="http://schemas.openxmlformats.org/officeDocument/2006/customXml" ds:itemID="{07B6D0B5-73EF-4F6B-B7BF-950BED10C932}">
+<ds:datastoreItem xmlns:ds="http://schemas.openxmlformats.org/officeDocument/2006/customXml" ds:itemID="{835E1727-1D47-4A92-94ED-BB7159A7FCAD}">
   <ds:schemaRefs>
     <ds:schemaRef ds:uri="http://schemas.openxmlformats.org/officeDocument/2006/bibliography"/>
   </ds:schemaRefs>

</xml_diff>

<commit_message>
Alteração no RN2 ( Again ¬¬' )
</commit_message>
<xml_diff>
--- a/Modelo de Caso de Uso (MCU)/Descrição/SGB_Regras_de_Negócio.docx
+++ b/Modelo de Caso de Uso (MCU)/Descrição/SGB_Regras_de_Negócio.docx
@@ -1,6 +1,6 @@
 
 <file path=word/document.xml><?xml version="1.0" encoding="utf-8"?>
-<w:document xmlns:wpc="http://schemas.microsoft.com/office/word/2010/wordprocessingCanvas" xmlns:mc="http://schemas.openxmlformats.org/markup-compatibility/2006" xmlns:o="urn:schemas-microsoft-com:office:office" xmlns:r="http://schemas.openxmlformats.org/officeDocument/2006/relationships" xmlns:m="http://schemas.openxmlformats.org/officeDocument/2006/math" xmlns:v="urn:schemas-microsoft-com:vml" xmlns:wp14="http://schemas.microsoft.com/office/word/2010/wordprocessingDrawing" xmlns:wp="http://schemas.openxmlformats.org/drawingml/2006/wordprocessingDrawing" xmlns:w10="urn:schemas-microsoft-com:office:word" xmlns:w="http://schemas.openxmlformats.org/wordprocessingml/2006/main" xmlns:w14="http://schemas.microsoft.com/office/word/2010/wordml" xmlns:w15="http://schemas.microsoft.com/office/word/2012/wordml" xmlns:wpg="http://schemas.microsoft.com/office/word/2010/wordprocessingGroup" xmlns:wpi="http://schemas.microsoft.com/office/word/2010/wordprocessingInk" xmlns:wne="http://schemas.microsoft.com/office/word/2006/wordml" xmlns:wps="http://schemas.microsoft.com/office/word/2010/wordprocessingShape" mc:Ignorable="w14 w15 wp14">
+<w:document xmlns:wpc="http://schemas.microsoft.com/office/word/2010/wordprocessingCanvas" xmlns:cx="http://schemas.microsoft.com/office/drawing/2014/chartex" xmlns:cx1="http://schemas.microsoft.com/office/drawing/2015/9/8/chartex" xmlns:cx2="http://schemas.microsoft.com/office/drawing/2015/10/21/chartex" xmlns:cx3="http://schemas.microsoft.com/office/drawing/2016/5/9/chartex" xmlns:cx4="http://schemas.microsoft.com/office/drawing/2016/5/10/chartex" xmlns:cx5="http://schemas.microsoft.com/office/drawing/2016/5/11/chartex" xmlns:cx6="http://schemas.microsoft.com/office/drawing/2016/5/12/chartex" xmlns:cx7="http://schemas.microsoft.com/office/drawing/2016/5/13/chartex" xmlns:cx8="http://schemas.microsoft.com/office/drawing/2016/5/14/chartex" xmlns:mc="http://schemas.openxmlformats.org/markup-compatibility/2006" xmlns:o="urn:schemas-microsoft-com:office:office" xmlns:r="http://schemas.openxmlformats.org/officeDocument/2006/relationships" xmlns:m="http://schemas.openxmlformats.org/officeDocument/2006/math" xmlns:v="urn:schemas-microsoft-com:vml" xmlns:wp14="http://schemas.microsoft.com/office/word/2010/wordprocessingDrawing" xmlns:wp="http://schemas.openxmlformats.org/drawingml/2006/wordprocessingDrawing" xmlns:w10="urn:schemas-microsoft-com:office:word" xmlns:w="http://schemas.openxmlformats.org/wordprocessingml/2006/main" xmlns:w14="http://schemas.microsoft.com/office/word/2010/wordml" xmlns:w15="http://schemas.microsoft.com/office/word/2012/wordml" xmlns:w16se="http://schemas.microsoft.com/office/word/2015/wordml/symex" xmlns:wpg="http://schemas.microsoft.com/office/word/2010/wordprocessingGroup" xmlns:wpi="http://schemas.microsoft.com/office/word/2010/wordprocessingInk" xmlns:wne="http://schemas.microsoft.com/office/word/2006/wordml" xmlns:wps="http://schemas.microsoft.com/office/word/2010/wordprocessingShape" mc:Ignorable="w14 w15 w16se wp14">
   <w:body>
     <w:p>
       <w:pPr>
@@ -2076,7 +2076,12 @@
         <w:t>, Registrar Devolução</w:t>
       </w:r>
       <w:r>
-        <w:t>;</w:t>
+        <w:t>, I</w:t>
+      </w:r>
+      <w:bookmarkStart w:id="4" w:name="_GoBack"/>
+      <w:bookmarkEnd w:id="4"/>
+      <w:r>
+        <w:t>nformar Pagamento;</w:t>
       </w:r>
     </w:p>
     <w:p>
@@ -2098,9 +2103,6 @@
         <w:t>Gerar Relatórios, Manter Livros, Manter Editoras</w:t>
       </w:r>
       <w:r>
-        <w:t>, Informar Pagamento</w:t>
-      </w:r>
-      <w:r>
         <w:t>;</w:t>
       </w:r>
     </w:p>
@@ -2150,8 +2152,6 @@
       <w:r>
         <w:t>;</w:t>
       </w:r>
-      <w:bookmarkStart w:id="4" w:name="_GoBack"/>
-      <w:bookmarkEnd w:id="4"/>
     </w:p>
     <w:p>
       <w:pPr>
@@ -2736,7 +2736,7 @@
 </file>
 
 <file path=word/endnotes.xml><?xml version="1.0" encoding="utf-8"?>
-<w:endnotes xmlns:wpc="http://schemas.microsoft.com/office/word/2010/wordprocessingCanvas" xmlns:mc="http://schemas.openxmlformats.org/markup-compatibility/2006" xmlns:o="urn:schemas-microsoft-com:office:office" xmlns:r="http://schemas.openxmlformats.org/officeDocument/2006/relationships" xmlns:m="http://schemas.openxmlformats.org/officeDocument/2006/math" xmlns:v="urn:schemas-microsoft-com:vml" xmlns:wp14="http://schemas.microsoft.com/office/word/2010/wordprocessingDrawing" xmlns:wp="http://schemas.openxmlformats.org/drawingml/2006/wordprocessingDrawing" xmlns:w10="urn:schemas-microsoft-com:office:word" xmlns:w="http://schemas.openxmlformats.org/wordprocessingml/2006/main" xmlns:w14="http://schemas.microsoft.com/office/word/2010/wordml" xmlns:w15="http://schemas.microsoft.com/office/word/2012/wordml" xmlns:wpg="http://schemas.microsoft.com/office/word/2010/wordprocessingGroup" xmlns:wpi="http://schemas.microsoft.com/office/word/2010/wordprocessingInk" xmlns:wne="http://schemas.microsoft.com/office/word/2006/wordml" xmlns:wps="http://schemas.microsoft.com/office/word/2010/wordprocessingShape" mc:Ignorable="w14 w15 wp14">
+<w:endnotes xmlns:wpc="http://schemas.microsoft.com/office/word/2010/wordprocessingCanvas" xmlns:cx="http://schemas.microsoft.com/office/drawing/2014/chartex" xmlns:cx1="http://schemas.microsoft.com/office/drawing/2015/9/8/chartex" xmlns:cx2="http://schemas.microsoft.com/office/drawing/2015/10/21/chartex" xmlns:cx3="http://schemas.microsoft.com/office/drawing/2016/5/9/chartex" xmlns:cx4="http://schemas.microsoft.com/office/drawing/2016/5/10/chartex" xmlns:cx5="http://schemas.microsoft.com/office/drawing/2016/5/11/chartex" xmlns:cx6="http://schemas.microsoft.com/office/drawing/2016/5/12/chartex" xmlns:cx7="http://schemas.microsoft.com/office/drawing/2016/5/13/chartex" xmlns:cx8="http://schemas.microsoft.com/office/drawing/2016/5/14/chartex" xmlns:mc="http://schemas.openxmlformats.org/markup-compatibility/2006" xmlns:o="urn:schemas-microsoft-com:office:office" xmlns:r="http://schemas.openxmlformats.org/officeDocument/2006/relationships" xmlns:m="http://schemas.openxmlformats.org/officeDocument/2006/math" xmlns:v="urn:schemas-microsoft-com:vml" xmlns:wp14="http://schemas.microsoft.com/office/word/2010/wordprocessingDrawing" xmlns:wp="http://schemas.openxmlformats.org/drawingml/2006/wordprocessingDrawing" xmlns:w10="urn:schemas-microsoft-com:office:word" xmlns:w="http://schemas.openxmlformats.org/wordprocessingml/2006/main" xmlns:w14="http://schemas.microsoft.com/office/word/2010/wordml" xmlns:w15="http://schemas.microsoft.com/office/word/2012/wordml" xmlns:w16se="http://schemas.microsoft.com/office/word/2015/wordml/symex" xmlns:wpg="http://schemas.microsoft.com/office/word/2010/wordprocessingGroup" xmlns:wpi="http://schemas.microsoft.com/office/word/2010/wordprocessingInk" xmlns:wne="http://schemas.microsoft.com/office/word/2006/wordml" xmlns:wps="http://schemas.microsoft.com/office/word/2010/wordprocessingShape" mc:Ignorable="w14 w15 w16se wp14">
   <w:endnote w:type="separator" w:id="-1">
     <w:p>
       <w:pPr>
@@ -2761,7 +2761,7 @@
 </file>
 
 <file path=word/footer1.xml><?xml version="1.0" encoding="utf-8"?>
-<w:ftr xmlns:wpc="http://schemas.microsoft.com/office/word/2010/wordprocessingCanvas" xmlns:mc="http://schemas.openxmlformats.org/markup-compatibility/2006" xmlns:o="urn:schemas-microsoft-com:office:office" xmlns:r="http://schemas.openxmlformats.org/officeDocument/2006/relationships" xmlns:m="http://schemas.openxmlformats.org/officeDocument/2006/math" xmlns:v="urn:schemas-microsoft-com:vml" xmlns:wp14="http://schemas.microsoft.com/office/word/2010/wordprocessingDrawing" xmlns:wp="http://schemas.openxmlformats.org/drawingml/2006/wordprocessingDrawing" xmlns:w10="urn:schemas-microsoft-com:office:word" xmlns:w="http://schemas.openxmlformats.org/wordprocessingml/2006/main" xmlns:w14="http://schemas.microsoft.com/office/word/2010/wordml" xmlns:w15="http://schemas.microsoft.com/office/word/2012/wordml" xmlns:wpg="http://schemas.microsoft.com/office/word/2010/wordprocessingGroup" xmlns:wpi="http://schemas.microsoft.com/office/word/2010/wordprocessingInk" xmlns:wne="http://schemas.microsoft.com/office/word/2006/wordml" xmlns:wps="http://schemas.microsoft.com/office/word/2010/wordprocessingShape" mc:Ignorable="w14 w15 wp14">
+<w:ftr xmlns:wpc="http://schemas.microsoft.com/office/word/2010/wordprocessingCanvas" xmlns:cx="http://schemas.microsoft.com/office/drawing/2014/chartex" xmlns:cx1="http://schemas.microsoft.com/office/drawing/2015/9/8/chartex" xmlns:cx2="http://schemas.microsoft.com/office/drawing/2015/10/21/chartex" xmlns:cx3="http://schemas.microsoft.com/office/drawing/2016/5/9/chartex" xmlns:cx4="http://schemas.microsoft.com/office/drawing/2016/5/10/chartex" xmlns:cx5="http://schemas.microsoft.com/office/drawing/2016/5/11/chartex" xmlns:cx6="http://schemas.microsoft.com/office/drawing/2016/5/12/chartex" xmlns:cx7="http://schemas.microsoft.com/office/drawing/2016/5/13/chartex" xmlns:cx8="http://schemas.microsoft.com/office/drawing/2016/5/14/chartex" xmlns:mc="http://schemas.openxmlformats.org/markup-compatibility/2006" xmlns:o="urn:schemas-microsoft-com:office:office" xmlns:r="http://schemas.openxmlformats.org/officeDocument/2006/relationships" xmlns:m="http://schemas.openxmlformats.org/officeDocument/2006/math" xmlns:v="urn:schemas-microsoft-com:vml" xmlns:wp14="http://schemas.microsoft.com/office/word/2010/wordprocessingDrawing" xmlns:wp="http://schemas.openxmlformats.org/drawingml/2006/wordprocessingDrawing" xmlns:w10="urn:schemas-microsoft-com:office:word" xmlns:w="http://schemas.openxmlformats.org/wordprocessingml/2006/main" xmlns:w14="http://schemas.microsoft.com/office/word/2010/wordml" xmlns:w15="http://schemas.microsoft.com/office/word/2012/wordml" xmlns:w16se="http://schemas.microsoft.com/office/word/2015/wordml/symex" xmlns:wpg="http://schemas.microsoft.com/office/word/2010/wordprocessingGroup" xmlns:wpi="http://schemas.microsoft.com/office/word/2010/wordprocessingInk" xmlns:wne="http://schemas.microsoft.com/office/word/2006/wordml" xmlns:wps="http://schemas.microsoft.com/office/word/2010/wordprocessingShape" mc:Ignorable="w14 w15 w16se wp14">
   <w:p>
     <w:pPr>
       <w:pStyle w:val="Rodap"/>
@@ -2826,7 +2826,7 @@
 </file>
 
 <file path=word/footnotes.xml><?xml version="1.0" encoding="utf-8"?>
-<w:footnotes xmlns:wpc="http://schemas.microsoft.com/office/word/2010/wordprocessingCanvas" xmlns:mc="http://schemas.openxmlformats.org/markup-compatibility/2006" xmlns:o="urn:schemas-microsoft-com:office:office" xmlns:r="http://schemas.openxmlformats.org/officeDocument/2006/relationships" xmlns:m="http://schemas.openxmlformats.org/officeDocument/2006/math" xmlns:v="urn:schemas-microsoft-com:vml" xmlns:wp14="http://schemas.microsoft.com/office/word/2010/wordprocessingDrawing" xmlns:wp="http://schemas.openxmlformats.org/drawingml/2006/wordprocessingDrawing" xmlns:w10="urn:schemas-microsoft-com:office:word" xmlns:w="http://schemas.openxmlformats.org/wordprocessingml/2006/main" xmlns:w14="http://schemas.microsoft.com/office/word/2010/wordml" xmlns:w15="http://schemas.microsoft.com/office/word/2012/wordml" xmlns:wpg="http://schemas.microsoft.com/office/word/2010/wordprocessingGroup" xmlns:wpi="http://schemas.microsoft.com/office/word/2010/wordprocessingInk" xmlns:wne="http://schemas.microsoft.com/office/word/2006/wordml" xmlns:wps="http://schemas.microsoft.com/office/word/2010/wordprocessingShape" mc:Ignorable="w14 w15 wp14">
+<w:footnotes xmlns:wpc="http://schemas.microsoft.com/office/word/2010/wordprocessingCanvas" xmlns:cx="http://schemas.microsoft.com/office/drawing/2014/chartex" xmlns:cx1="http://schemas.microsoft.com/office/drawing/2015/9/8/chartex" xmlns:cx2="http://schemas.microsoft.com/office/drawing/2015/10/21/chartex" xmlns:cx3="http://schemas.microsoft.com/office/drawing/2016/5/9/chartex" xmlns:cx4="http://schemas.microsoft.com/office/drawing/2016/5/10/chartex" xmlns:cx5="http://schemas.microsoft.com/office/drawing/2016/5/11/chartex" xmlns:cx6="http://schemas.microsoft.com/office/drawing/2016/5/12/chartex" xmlns:cx7="http://schemas.microsoft.com/office/drawing/2016/5/13/chartex" xmlns:cx8="http://schemas.microsoft.com/office/drawing/2016/5/14/chartex" xmlns:mc="http://schemas.openxmlformats.org/markup-compatibility/2006" xmlns:o="urn:schemas-microsoft-com:office:office" xmlns:r="http://schemas.openxmlformats.org/officeDocument/2006/relationships" xmlns:m="http://schemas.openxmlformats.org/officeDocument/2006/math" xmlns:v="urn:schemas-microsoft-com:vml" xmlns:wp14="http://schemas.microsoft.com/office/word/2010/wordprocessingDrawing" xmlns:wp="http://schemas.openxmlformats.org/drawingml/2006/wordprocessingDrawing" xmlns:w10="urn:schemas-microsoft-com:office:word" xmlns:w="http://schemas.openxmlformats.org/wordprocessingml/2006/main" xmlns:w14="http://schemas.microsoft.com/office/word/2010/wordml" xmlns:w15="http://schemas.microsoft.com/office/word/2012/wordml" xmlns:w16se="http://schemas.microsoft.com/office/word/2015/wordml/symex" xmlns:wpg="http://schemas.microsoft.com/office/word/2010/wordprocessingGroup" xmlns:wpi="http://schemas.microsoft.com/office/word/2010/wordprocessingInk" xmlns:wne="http://schemas.microsoft.com/office/word/2006/wordml" xmlns:wps="http://schemas.microsoft.com/office/word/2010/wordprocessingShape" mc:Ignorable="w14 w15 w16se wp14">
   <w:footnote w:type="separator" w:id="-1">
     <w:p>
       <w:pPr>
@@ -2851,7 +2851,7 @@
 </file>
 
 <file path=word/header1.xml><?xml version="1.0" encoding="utf-8"?>
-<w:hdr xmlns:wpc="http://schemas.microsoft.com/office/word/2010/wordprocessingCanvas" xmlns:mc="http://schemas.openxmlformats.org/markup-compatibility/2006" xmlns:o="urn:schemas-microsoft-com:office:office" xmlns:r="http://schemas.openxmlformats.org/officeDocument/2006/relationships" xmlns:m="http://schemas.openxmlformats.org/officeDocument/2006/math" xmlns:v="urn:schemas-microsoft-com:vml" xmlns:wp14="http://schemas.microsoft.com/office/word/2010/wordprocessingDrawing" xmlns:wp="http://schemas.openxmlformats.org/drawingml/2006/wordprocessingDrawing" xmlns:w10="urn:schemas-microsoft-com:office:word" xmlns:w="http://schemas.openxmlformats.org/wordprocessingml/2006/main" xmlns:w14="http://schemas.microsoft.com/office/word/2010/wordml" xmlns:w15="http://schemas.microsoft.com/office/word/2012/wordml" xmlns:wpg="http://schemas.microsoft.com/office/word/2010/wordprocessingGroup" xmlns:wpi="http://schemas.microsoft.com/office/word/2010/wordprocessingInk" xmlns:wne="http://schemas.microsoft.com/office/word/2006/wordml" xmlns:wps="http://schemas.microsoft.com/office/word/2010/wordprocessingShape" mc:Ignorable="w14 w15 wp14">
+<w:hdr xmlns:wpc="http://schemas.microsoft.com/office/word/2010/wordprocessingCanvas" xmlns:cx="http://schemas.microsoft.com/office/drawing/2014/chartex" xmlns:cx1="http://schemas.microsoft.com/office/drawing/2015/9/8/chartex" xmlns:cx2="http://schemas.microsoft.com/office/drawing/2015/10/21/chartex" xmlns:cx3="http://schemas.microsoft.com/office/drawing/2016/5/9/chartex" xmlns:cx4="http://schemas.microsoft.com/office/drawing/2016/5/10/chartex" xmlns:cx5="http://schemas.microsoft.com/office/drawing/2016/5/11/chartex" xmlns:cx6="http://schemas.microsoft.com/office/drawing/2016/5/12/chartex" xmlns:cx7="http://schemas.microsoft.com/office/drawing/2016/5/13/chartex" xmlns:cx8="http://schemas.microsoft.com/office/drawing/2016/5/14/chartex" xmlns:mc="http://schemas.openxmlformats.org/markup-compatibility/2006" xmlns:o="urn:schemas-microsoft-com:office:office" xmlns:r="http://schemas.openxmlformats.org/officeDocument/2006/relationships" xmlns:m="http://schemas.openxmlformats.org/officeDocument/2006/math" xmlns:v="urn:schemas-microsoft-com:vml" xmlns:wp14="http://schemas.microsoft.com/office/word/2010/wordprocessingDrawing" xmlns:wp="http://schemas.openxmlformats.org/drawingml/2006/wordprocessingDrawing" xmlns:w10="urn:schemas-microsoft-com:office:word" xmlns:w="http://schemas.openxmlformats.org/wordprocessingml/2006/main" xmlns:w14="http://schemas.microsoft.com/office/word/2010/wordml" xmlns:w15="http://schemas.microsoft.com/office/word/2012/wordml" xmlns:w16se="http://schemas.microsoft.com/office/word/2015/wordml/symex" xmlns:wpg="http://schemas.microsoft.com/office/word/2010/wordprocessingGroup" xmlns:wpi="http://schemas.microsoft.com/office/word/2010/wordprocessingInk" xmlns:wne="http://schemas.microsoft.com/office/word/2006/wordml" xmlns:wps="http://schemas.microsoft.com/office/word/2010/wordprocessingShape" mc:Ignorable="w14 w15 w16se wp14">
   <w:tbl>
     <w:tblPr>
       <w:tblW w:w="9408" w:type="dxa"/>
@@ -3071,8 +3071,8 @@
 </file>
 
 <file path=word/numbering.xml><?xml version="1.0" encoding="utf-8"?>
-<w:numbering xmlns:wpc="http://schemas.microsoft.com/office/word/2010/wordprocessingCanvas" xmlns:mc="http://schemas.openxmlformats.org/markup-compatibility/2006" xmlns:o="urn:schemas-microsoft-com:office:office" xmlns:r="http://schemas.openxmlformats.org/officeDocument/2006/relationships" xmlns:m="http://schemas.openxmlformats.org/officeDocument/2006/math" xmlns:v="urn:schemas-microsoft-com:vml" xmlns:wp14="http://schemas.microsoft.com/office/word/2010/wordprocessingDrawing" xmlns:wp="http://schemas.openxmlformats.org/drawingml/2006/wordprocessingDrawing" xmlns:w10="urn:schemas-microsoft-com:office:word" xmlns:w="http://schemas.openxmlformats.org/wordprocessingml/2006/main" xmlns:w14="http://schemas.microsoft.com/office/word/2010/wordml" xmlns:w15="http://schemas.microsoft.com/office/word/2012/wordml" xmlns:wpg="http://schemas.microsoft.com/office/word/2010/wordprocessingGroup" xmlns:wpi="http://schemas.microsoft.com/office/word/2010/wordprocessingInk" xmlns:wne="http://schemas.microsoft.com/office/word/2006/wordml" xmlns:wps="http://schemas.microsoft.com/office/word/2010/wordprocessingShape" mc:Ignorable="w14 w15 wp14">
-  <w:abstractNum w:abstractNumId="0">
+<w:numbering xmlns:wpc="http://schemas.microsoft.com/office/word/2010/wordprocessingCanvas" xmlns:cx="http://schemas.microsoft.com/office/drawing/2014/chartex" xmlns:cx1="http://schemas.microsoft.com/office/drawing/2015/9/8/chartex" xmlns:cx2="http://schemas.microsoft.com/office/drawing/2015/10/21/chartex" xmlns:cx3="http://schemas.microsoft.com/office/drawing/2016/5/9/chartex" xmlns:cx4="http://schemas.microsoft.com/office/drawing/2016/5/10/chartex" xmlns:cx5="http://schemas.microsoft.com/office/drawing/2016/5/11/chartex" xmlns:cx6="http://schemas.microsoft.com/office/drawing/2016/5/12/chartex" xmlns:cx7="http://schemas.microsoft.com/office/drawing/2016/5/13/chartex" xmlns:cx8="http://schemas.microsoft.com/office/drawing/2016/5/14/chartex" xmlns:mc="http://schemas.openxmlformats.org/markup-compatibility/2006" xmlns:o="urn:schemas-microsoft-com:office:office" xmlns:r="http://schemas.openxmlformats.org/officeDocument/2006/relationships" xmlns:m="http://schemas.openxmlformats.org/officeDocument/2006/math" xmlns:v="urn:schemas-microsoft-com:vml" xmlns:wp14="http://schemas.microsoft.com/office/word/2010/wordprocessingDrawing" xmlns:wp="http://schemas.openxmlformats.org/drawingml/2006/wordprocessingDrawing" xmlns:w10="urn:schemas-microsoft-com:office:word" xmlns:w="http://schemas.openxmlformats.org/wordprocessingml/2006/main" xmlns:w14="http://schemas.microsoft.com/office/word/2010/wordml" xmlns:w15="http://schemas.microsoft.com/office/word/2012/wordml" xmlns:w16se="http://schemas.microsoft.com/office/word/2015/wordml/symex" xmlns:wpg="http://schemas.microsoft.com/office/word/2010/wordprocessingGroup" xmlns:wpi="http://schemas.microsoft.com/office/word/2010/wordprocessingInk" xmlns:wne="http://schemas.microsoft.com/office/word/2006/wordml" xmlns:wps="http://schemas.microsoft.com/office/word/2010/wordprocessingShape" mc:Ignorable="w14 w15 w16se wp14">
+  <w:abstractNum w:abstractNumId="0" w15:restartNumberingAfterBreak="0">
     <w:nsid w:val="02A17F80"/>
     <w:multiLevelType w:val="multilevel"/>
     <w:tmpl w:val="E112280C"/>
@@ -3190,7 +3190,7 @@
       </w:rPr>
     </w:lvl>
   </w:abstractNum>
-  <w:abstractNum w:abstractNumId="1">
+  <w:abstractNum w:abstractNumId="1" w15:restartNumberingAfterBreak="0">
     <w:nsid w:val="092B61CF"/>
     <w:multiLevelType w:val="hybridMultilevel"/>
     <w:tmpl w:val="468E3816"/>
@@ -3279,7 +3279,7 @@
       </w:pPr>
     </w:lvl>
   </w:abstractNum>
-  <w:abstractNum w:abstractNumId="2">
+  <w:abstractNum w:abstractNumId="2" w15:restartNumberingAfterBreak="0">
     <w:nsid w:val="09802A89"/>
     <w:multiLevelType w:val="hybridMultilevel"/>
     <w:tmpl w:val="14C6441E"/>
@@ -3392,7 +3392,7 @@
       </w:rPr>
     </w:lvl>
   </w:abstractNum>
-  <w:abstractNum w:abstractNumId="3">
+  <w:abstractNum w:abstractNumId="3" w15:restartNumberingAfterBreak="0">
     <w:nsid w:val="22AD0156"/>
     <w:multiLevelType w:val="multilevel"/>
     <w:tmpl w:val="44CEFE9A"/>
@@ -3514,7 +3514,7 @@
       </w:rPr>
     </w:lvl>
   </w:abstractNum>
-  <w:abstractNum w:abstractNumId="4">
+  <w:abstractNum w:abstractNumId="4" w15:restartNumberingAfterBreak="0">
     <w:nsid w:val="233B3450"/>
     <w:multiLevelType w:val="hybridMultilevel"/>
     <w:tmpl w:val="81BECC54"/>
@@ -3603,7 +3603,7 @@
       </w:pPr>
     </w:lvl>
   </w:abstractNum>
-  <w:abstractNum w:abstractNumId="5">
+  <w:abstractNum w:abstractNumId="5" w15:restartNumberingAfterBreak="0">
     <w:nsid w:val="3FED394E"/>
     <w:multiLevelType w:val="hybridMultilevel"/>
     <w:tmpl w:val="2410FDC8"/>
@@ -3692,7 +3692,7 @@
       </w:pPr>
     </w:lvl>
   </w:abstractNum>
-  <w:abstractNum w:abstractNumId="6">
+  <w:abstractNum w:abstractNumId="6" w15:restartNumberingAfterBreak="0">
     <w:nsid w:val="4F037502"/>
     <w:multiLevelType w:val="hybridMultilevel"/>
     <w:tmpl w:val="B192B554"/>
@@ -3781,7 +3781,7 @@
       </w:pPr>
     </w:lvl>
   </w:abstractNum>
-  <w:abstractNum w:abstractNumId="7">
+  <w:abstractNum w:abstractNumId="7" w15:restartNumberingAfterBreak="0">
     <w:nsid w:val="64A14EBD"/>
     <w:multiLevelType w:val="hybridMultilevel"/>
     <w:tmpl w:val="D3F611C2"/>
@@ -3894,7 +3894,7 @@
       </w:rPr>
     </w:lvl>
   </w:abstractNum>
-  <w:abstractNum w:abstractNumId="8">
+  <w:abstractNum w:abstractNumId="8" w15:restartNumberingAfterBreak="0">
     <w:nsid w:val="6C5A0671"/>
     <w:multiLevelType w:val="hybridMultilevel"/>
     <w:tmpl w:val="8928267A"/>
@@ -4007,7 +4007,7 @@
       </w:rPr>
     </w:lvl>
   </w:abstractNum>
-  <w:abstractNum w:abstractNumId="9">
+  <w:abstractNum w:abstractNumId="9" w15:restartNumberingAfterBreak="0">
     <w:nsid w:val="6FE91E93"/>
     <w:multiLevelType w:val="multilevel"/>
     <w:tmpl w:val="5622EA78"/>
@@ -4120,7 +4120,7 @@
       </w:pPr>
     </w:lvl>
   </w:abstractNum>
-  <w:abstractNum w:abstractNumId="10">
+  <w:abstractNum w:abstractNumId="10" w15:restartNumberingAfterBreak="0">
     <w:nsid w:val="72642EF8"/>
     <w:multiLevelType w:val="hybridMultilevel"/>
     <w:tmpl w:val="55FE7D36"/>
@@ -4233,7 +4233,7 @@
       </w:rPr>
     </w:lvl>
   </w:abstractNum>
-  <w:abstractNum w:abstractNumId="11">
+  <w:abstractNum w:abstractNumId="11" w15:restartNumberingAfterBreak="0">
     <w:nsid w:val="7D3E76DB"/>
     <w:multiLevelType w:val="hybridMultilevel"/>
     <w:tmpl w:val="08B09532"/>
@@ -4389,7 +4389,7 @@
 </file>
 
 <file path=word/styles.xml><?xml version="1.0" encoding="utf-8"?>
-<w:styles xmlns:mc="http://schemas.openxmlformats.org/markup-compatibility/2006" xmlns:r="http://schemas.openxmlformats.org/officeDocument/2006/relationships" xmlns:w="http://schemas.openxmlformats.org/wordprocessingml/2006/main" xmlns:w14="http://schemas.microsoft.com/office/word/2010/wordml" xmlns:w15="http://schemas.microsoft.com/office/word/2012/wordml" mc:Ignorable="w14 w15">
+<w:styles xmlns:mc="http://schemas.openxmlformats.org/markup-compatibility/2006" xmlns:r="http://schemas.openxmlformats.org/officeDocument/2006/relationships" xmlns:w="http://schemas.openxmlformats.org/wordprocessingml/2006/main" xmlns:w14="http://schemas.microsoft.com/office/word/2010/wordml" xmlns:w15="http://schemas.microsoft.com/office/word/2012/wordml" xmlns:w16se="http://schemas.microsoft.com/office/word/2015/wordml/symex" mc:Ignorable="w14 w15 w16se">
   <w:docDefaults>
     <w:rPrDefault>
       <w:rPr>
@@ -4405,7 +4405,7 @@
       </w:pPr>
     </w:pPrDefault>
   </w:docDefaults>
-  <w:latentStyles w:defLockedState="0" w:defUIPriority="99" w:defSemiHidden="0" w:defUnhideWhenUsed="0" w:defQFormat="0" w:count="371">
+  <w:latentStyles w:defLockedState="0" w:defUIPriority="99" w:defSemiHidden="0" w:defUnhideWhenUsed="0" w:defQFormat="0" w:count="374">
     <w:lsdException w:name="Normal" w:uiPriority="0" w:qFormat="1"/>
     <w:lsdException w:name="heading 1" w:uiPriority="9" w:qFormat="1"/>
     <w:lsdException w:name="heading 2" w:semiHidden="1" w:uiPriority="9" w:unhideWhenUsed="1" w:qFormat="1"/>
@@ -4511,7 +4511,6 @@
     <w:lsdException w:name="HTML Sample" w:semiHidden="1" w:unhideWhenUsed="1"/>
     <w:lsdException w:name="HTML Typewriter" w:semiHidden="1" w:unhideWhenUsed="1"/>
     <w:lsdException w:name="HTML Variable" w:semiHidden="1" w:unhideWhenUsed="1"/>
-    <w:lsdException w:name="Normal Table" w:semiHidden="1" w:unhideWhenUsed="1"/>
     <w:lsdException w:name="annotation subject" w:semiHidden="1" w:unhideWhenUsed="1"/>
     <w:lsdException w:name="No List" w:semiHidden="1" w:unhideWhenUsed="1"/>
     <w:lsdException w:name="Outline List 1" w:semiHidden="1" w:unhideWhenUsed="1"/>
@@ -4556,7 +4555,6 @@
     <w:lsdException w:name="Table Professional" w:semiHidden="1" w:unhideWhenUsed="1"/>
     <w:lsdException w:name="Table Subtle 1" w:semiHidden="1" w:unhideWhenUsed="1"/>
     <w:lsdException w:name="Table Subtle 2" w:semiHidden="1" w:unhideWhenUsed="1"/>
-    <w:lsdException w:name="Table Web 1" w:semiHidden="1" w:unhideWhenUsed="1"/>
     <w:lsdException w:name="Table Web 2" w:semiHidden="1" w:unhideWhenUsed="1"/>
     <w:lsdException w:name="Table Web 3" w:semiHidden="1" w:unhideWhenUsed="1"/>
     <w:lsdException w:name="Balloon Text" w:semiHidden="1" w:unhideWhenUsed="1"/>
@@ -4777,6 +4775,9 @@
     <w:lsdException w:name="List Table 5 Dark Accent 6" w:uiPriority="50"/>
     <w:lsdException w:name="List Table 6 Colorful Accent 6" w:uiPriority="51"/>
     <w:lsdException w:name="List Table 7 Colorful Accent 6" w:uiPriority="52"/>
+    <w:lsdException w:name="Mention" w:semiHidden="1" w:unhideWhenUsed="1"/>
+    <w:lsdException w:name="Smart Hyperlink" w:semiHidden="1" w:unhideWhenUsed="1"/>
+    <w:lsdException w:name="Hashtag" w:semiHidden="1" w:unhideWhenUsed="1"/>
   </w:latentStyles>
   <w:style w:type="paragraph" w:default="1" w:styleId="Normal">
     <w:name w:val="Normal"/>
@@ -5364,7 +5365,7 @@
 </file>
 
 <file path=customXml/itemProps1.xml><?xml version="1.0" encoding="utf-8"?>
-<ds:datastoreItem xmlns:ds="http://schemas.openxmlformats.org/officeDocument/2006/customXml" ds:itemID="{B4C474D7-3232-4BC0-9A01-950B0AD76B50}">
+<ds:datastoreItem xmlns:ds="http://schemas.openxmlformats.org/officeDocument/2006/customXml" ds:itemID="{7AB1D0B2-3E4F-4CCD-A973-FC1963423B8A}">
   <ds:schemaRefs>
     <ds:schemaRef ds:uri="http://schemas.openxmlformats.org/officeDocument/2006/bibliography"/>
   </ds:schemaRefs>

</xml_diff>